<commit_message>
00:49 Unit 29 (KKH)
</commit_message>
<xml_diff>
--- a/KKH/20190621/Word.docx
+++ b/KKH/20190621/Word.docx
@@ -58,16 +58,6 @@
         <w:tab/>
         <w:tab/>
         <w:tab/>
-      </w:r>
-      <w:r>
-        <w:rPr>
-          <w:rFonts w:ascii="맑은 고딕" w:hAnsi="맑은 고딕" w:cs="맑은 고딕" w:eastAsia="맑은 고딕"/>
-          <w:color w:val="auto"/>
-          <w:spacing w:val="0"/>
-          <w:position w:val="0"/>
-          <w:sz w:val="20"/>
-          <w:shd w:fill="auto" w:val="clear"/>
-        </w:rPr>
         <w:t xml:space="preserve">약을 복용하다.</w:t>
       </w:r>
     </w:p>
@@ -100,16 +90,6 @@
         <w:tab/>
         <w:tab/>
         <w:tab/>
-      </w:r>
-      <w:r>
-        <w:rPr>
-          <w:rFonts w:ascii="맑은 고딕" w:hAnsi="맑은 고딕" w:cs="맑은 고딕" w:eastAsia="맑은 고딕"/>
-          <w:color w:val="auto"/>
-          <w:spacing w:val="0"/>
-          <w:position w:val="0"/>
-          <w:sz w:val="20"/>
-          <w:shd w:fill="auto" w:val="clear"/>
-        </w:rPr>
         <w:t xml:space="preserve">알약</w:t>
       </w:r>
     </w:p>
@@ -141,16 +121,6 @@
         <w:tab/>
         <w:tab/>
         <w:tab/>
-      </w:r>
-      <w:r>
-        <w:rPr>
-          <w:rFonts w:ascii="맑은 고딕" w:hAnsi="맑은 고딕" w:cs="맑은 고딕" w:eastAsia="맑은 고딕"/>
-          <w:color w:val="auto"/>
-          <w:spacing w:val="0"/>
-          <w:position w:val="0"/>
-          <w:sz w:val="20"/>
-          <w:shd w:fill="auto" w:val="clear"/>
-        </w:rPr>
         <w:t xml:space="preserve">처방전</w:t>
       </w:r>
     </w:p>
@@ -182,16 +152,6 @@
         <w:tab/>
         <w:tab/>
         <w:tab/>
-      </w:r>
-      <w:r>
-        <w:rPr>
-          <w:rFonts w:ascii="맑은 고딕" w:hAnsi="맑은 고딕" w:cs="맑은 고딕" w:eastAsia="맑은 고딕"/>
-          <w:color w:val="auto"/>
-          <w:spacing w:val="0"/>
-          <w:position w:val="0"/>
-          <w:sz w:val="20"/>
-          <w:shd w:fill="auto" w:val="clear"/>
-        </w:rPr>
         <w:t xml:space="preserve">알콜 성분의</w:t>
       </w:r>
     </w:p>
@@ -367,6 +327,121 @@
           <w:shd w:fill="auto" w:val="clear"/>
         </w:rPr>
       </w:pPr>
+      <w:r>
+        <w:rPr>
+          <w:rFonts w:ascii="맑은 고딕" w:hAnsi="맑은 고딕" w:cs="맑은 고딕" w:eastAsia="맑은 고딕"/>
+          <w:color w:val="auto"/>
+          <w:spacing w:val="0"/>
+          <w:position w:val="0"/>
+          <w:sz w:val="20"/>
+          <w:shd w:fill="auto" w:val="clear"/>
+        </w:rPr>
+        <w:t xml:space="preserve">present</w:t>
+        <w:tab/>
+        <w:tab/>
+        <w:tab/>
+        <w:tab/>
+        <w:tab/>
+      </w:r>
+      <w:r>
+        <w:rPr>
+          <w:rFonts w:ascii="맑은 고딕" w:hAnsi="맑은 고딕" w:cs="맑은 고딕" w:eastAsia="맑은 고딕"/>
+          <w:color w:val="auto"/>
+          <w:spacing w:val="0"/>
+          <w:position w:val="0"/>
+          <w:sz w:val="20"/>
+          <w:shd w:fill="auto" w:val="clear"/>
+        </w:rPr>
+        <w:t xml:space="preserve">현재의, 있는, 선물, 현재, 지금</w:t>
+      </w:r>
+    </w:p>
+    <w:p>
+      <w:pPr>
+        <w:spacing w:before="0" w:after="200" w:line="276"/>
+        <w:ind w:right="0" w:left="0" w:firstLine="0"/>
+        <w:jc w:val="left"/>
+        <w:rPr>
+          <w:rFonts w:ascii="맑은 고딕" w:hAnsi="맑은 고딕" w:cs="맑은 고딕" w:eastAsia="맑은 고딕"/>
+          <w:color w:val="auto"/>
+          <w:spacing w:val="0"/>
+          <w:position w:val="0"/>
+          <w:sz w:val="20"/>
+          <w:shd w:fill="auto" w:val="clear"/>
+        </w:rPr>
+      </w:pPr>
+      <w:r>
+        <w:rPr>
+          <w:rFonts w:ascii="맑은 고딕" w:hAnsi="맑은 고딕" w:cs="맑은 고딕" w:eastAsia="맑은 고딕"/>
+          <w:color w:val="auto"/>
+          <w:spacing w:val="0"/>
+          <w:position w:val="0"/>
+          <w:sz w:val="20"/>
+          <w:shd w:fill="auto" w:val="clear"/>
+        </w:rPr>
+        <w:t xml:space="preserve">Be(feel) at ease</w:t>
+        <w:tab/>
+        <w:tab/>
+        <w:tab/>
+        <w:tab/>
+      </w:r>
+      <w:r>
+        <w:rPr>
+          <w:rFonts w:ascii="맑은 고딕" w:hAnsi="맑은 고딕" w:cs="맑은 고딕" w:eastAsia="맑은 고딕"/>
+          <w:color w:val="auto"/>
+          <w:spacing w:val="0"/>
+          <w:position w:val="0"/>
+          <w:sz w:val="20"/>
+          <w:shd w:fill="auto" w:val="clear"/>
+        </w:rPr>
+        <w:t xml:space="preserve">안심하다. 마음 놓다.</w:t>
+      </w:r>
+    </w:p>
+    <w:p>
+      <w:pPr>
+        <w:spacing w:before="0" w:after="200" w:line="276"/>
+        <w:ind w:right="0" w:left="0" w:firstLine="0"/>
+        <w:jc w:val="left"/>
+        <w:rPr>
+          <w:rFonts w:ascii="맑은 고딕" w:hAnsi="맑은 고딕" w:cs="맑은 고딕" w:eastAsia="맑은 고딕"/>
+          <w:color w:val="auto"/>
+          <w:spacing w:val="0"/>
+          <w:position w:val="0"/>
+          <w:sz w:val="20"/>
+          <w:shd w:fill="auto" w:val="clear"/>
+        </w:rPr>
+      </w:pPr>
+      <w:r>
+        <w:rPr>
+          <w:rFonts w:ascii="맑은 고딕" w:hAnsi="맑은 고딕" w:cs="맑은 고딕" w:eastAsia="맑은 고딕"/>
+          <w:color w:val="auto"/>
+          <w:spacing w:val="0"/>
+          <w:position w:val="0"/>
+          <w:sz w:val="20"/>
+          <w:shd w:fill="auto" w:val="clear"/>
+        </w:rPr>
+        <w:t xml:space="preserve">endure</w:t>
+        <w:tab/>
+        <w:tab/>
+        <w:tab/>
+        <w:tab/>
+        <w:tab/>
+        <w:t xml:space="preserve">견디다.</w:t>
+      </w:r>
+    </w:p>
+    <w:p>
+      <w:pPr>
+        <w:spacing w:before="0" w:after="200" w:line="276"/>
+        <w:ind w:right="0" w:left="0" w:firstLine="0"/>
+        <w:jc w:val="left"/>
+        <w:rPr>
+          <w:rFonts w:ascii="맑은 고딕" w:hAnsi="맑은 고딕" w:cs="맑은 고딕" w:eastAsia="맑은 고딕"/>
+          <w:color w:val="auto"/>
+          <w:spacing w:val="0"/>
+          <w:position w:val="0"/>
+          <w:sz w:val="20"/>
+          <w:shd w:fill="auto" w:val="clear"/>
+        </w:rPr>
+      </w:pPr>
     </w:p>
     <w:p>
       <w:pPr>
@@ -394,16 +469,6 @@
         <w:t xml:space="preserve">How often should I take this medicine?</w:t>
         <w:tab/>
         <w:tab/>
-      </w:r>
-      <w:r>
-        <w:rPr>
-          <w:rFonts w:ascii="맑은 고딕" w:hAnsi="맑은 고딕" w:cs="맑은 고딕" w:eastAsia="맑은 고딕"/>
-          <w:color w:val="auto"/>
-          <w:spacing w:val="0"/>
-          <w:position w:val="0"/>
-          <w:sz w:val="20"/>
-          <w:shd w:fill="auto" w:val="clear"/>
-        </w:rPr>
         <w:t xml:space="preserve">이 약을 얼마나 자주 복용해야 하나요?</w:t>
       </w:r>
     </w:p>
@@ -432,16 +497,6 @@
         </w:rPr>
         <w:t xml:space="preserve">Take two pills, three times a day after meal.</w:t>
         <w:tab/>
-      </w:r>
-      <w:r>
-        <w:rPr>
-          <w:rFonts w:ascii="맑은 고딕" w:hAnsi="맑은 고딕" w:cs="맑은 고딕" w:eastAsia="맑은 고딕"/>
-          <w:color w:val="auto"/>
-          <w:spacing w:val="0"/>
-          <w:position w:val="0"/>
-          <w:sz w:val="20"/>
-          <w:shd w:fill="auto" w:val="clear"/>
-        </w:rPr>
         <w:t xml:space="preserve">하루 세번 식사 후에 알약을 두개 씩 복용해.</w:t>
       </w:r>
     </w:p>
@@ -516,8 +571,83 @@
         <w:t xml:space="preserve">Does it matter if + S + V + ?</w:t>
         <w:tab/>
         <w:tab/>
-      </w:r>
-      <w:r>
+        <w:t xml:space="preserve">만약 S 가 ~해도 괜찮을까요?</w:t>
+      </w:r>
+    </w:p>
+    <w:p>
+      <w:pPr>
+        <w:spacing w:before="0" w:after="200" w:line="276"/>
+        <w:ind w:right="0" w:left="0" w:firstLine="0"/>
+        <w:jc w:val="left"/>
+        <w:rPr>
+          <w:rFonts w:ascii="맑은 고딕" w:hAnsi="맑은 고딕" w:cs="맑은 고딕" w:eastAsia="맑은 고딕"/>
+          <w:color w:val="auto"/>
+          <w:spacing w:val="0"/>
+          <w:position w:val="0"/>
+          <w:sz w:val="20"/>
+          <w:shd w:fill="auto" w:val="clear"/>
+        </w:rPr>
+      </w:pPr>
+      <w:r>
+        <w:rPr>
+          <w:rFonts w:ascii="맑은 고딕" w:hAnsi="맑은 고딕" w:cs="맑은 고딕" w:eastAsia="맑은 고딕"/>
+          <w:color w:val="auto"/>
+          <w:spacing w:val="0"/>
+          <w:position w:val="0"/>
+          <w:sz w:val="20"/>
+          <w:shd w:fill="auto" w:val="clear"/>
+        </w:rPr>
+        <w:tab/>
+        <w:t xml:space="preserve">= Does it matter if I leave this party a little earlier?</w:t>
+      </w:r>
+    </w:p>
+    <w:p>
+      <w:pPr>
+        <w:spacing w:before="0" w:after="200" w:line="276"/>
+        <w:ind w:right="0" w:left="0" w:firstLine="0"/>
+        <w:jc w:val="left"/>
+        <w:rPr>
+          <w:rFonts w:ascii="맑은 고딕" w:hAnsi="맑은 고딕" w:cs="맑은 고딕" w:eastAsia="맑은 고딕"/>
+          <w:color w:val="auto"/>
+          <w:spacing w:val="0"/>
+          <w:position w:val="0"/>
+          <w:sz w:val="20"/>
+          <w:shd w:fill="auto" w:val="clear"/>
+        </w:rPr>
+      </w:pPr>
+      <w:r>
+        <w:rPr>
+          <w:rFonts w:ascii="맑은 고딕" w:hAnsi="맑은 고딕" w:cs="맑은 고딕" w:eastAsia="맑은 고딕"/>
+          <w:color w:val="auto"/>
+          <w:spacing w:val="0"/>
+          <w:position w:val="0"/>
+          <w:sz w:val="20"/>
+          <w:shd w:fill="auto" w:val="clear"/>
+        </w:rPr>
+        <w:tab/>
+        <w:t xml:space="preserve">= Does it matter if he refuses to meet them?</w:t>
+      </w:r>
+    </w:p>
+    <w:p>
+      <w:pPr>
+        <w:spacing w:before="0" w:after="200" w:line="276"/>
+        <w:ind w:right="0" w:left="0" w:firstLine="0"/>
+        <w:jc w:val="left"/>
+        <w:rPr>
+          <w:rFonts w:ascii="맑은 고딕" w:hAnsi="맑은 고딕" w:cs="맑은 고딕" w:eastAsia="맑은 고딕"/>
+          <w:color w:val="auto"/>
+          <w:spacing w:val="0"/>
+          <w:position w:val="0"/>
+          <w:sz w:val="20"/>
+          <w:shd w:fill="auto" w:val="clear"/>
+        </w:rPr>
+      </w:pPr>
+    </w:p>
+    <w:p>
+      <w:pPr>
+        <w:spacing w:before="0" w:after="200" w:line="276"/>
+        <w:ind w:right="0" w:left="0" w:firstLine="0"/>
+        <w:jc w:val="left"/>
         <w:rPr>
           <w:rFonts w:ascii="맑은 고딕" w:hAnsi="맑은 고딕" w:cs="맑은 고딕" w:eastAsia="맑은 고딕"/>
           <w:b/>
@@ -527,83 +657,8 @@
           <w:sz w:val="20"/>
           <w:shd w:fill="auto" w:val="clear"/>
         </w:rPr>
-        <w:t xml:space="preserve">만약 S 가 ~해도 괜찮을까요?</w:t>
-      </w:r>
-    </w:p>
-    <w:p>
-      <w:pPr>
-        <w:spacing w:before="0" w:after="200" w:line="276"/>
-        <w:ind w:right="0" w:left="0" w:firstLine="0"/>
-        <w:jc w:val="left"/>
-        <w:rPr>
-          <w:rFonts w:ascii="맑은 고딕" w:hAnsi="맑은 고딕" w:cs="맑은 고딕" w:eastAsia="맑은 고딕"/>
-          <w:color w:val="auto"/>
-          <w:spacing w:val="0"/>
-          <w:position w:val="0"/>
-          <w:sz w:val="20"/>
-          <w:shd w:fill="auto" w:val="clear"/>
-        </w:rPr>
-      </w:pPr>
-      <w:r>
-        <w:rPr>
-          <w:rFonts w:ascii="맑은 고딕" w:hAnsi="맑은 고딕" w:cs="맑은 고딕" w:eastAsia="맑은 고딕"/>
-          <w:color w:val="auto"/>
-          <w:spacing w:val="0"/>
-          <w:position w:val="0"/>
-          <w:sz w:val="20"/>
-          <w:shd w:fill="auto" w:val="clear"/>
-        </w:rPr>
-        <w:tab/>
-        <w:t xml:space="preserve">= Does it matter if I leave this party a little earlier?</w:t>
-      </w:r>
-    </w:p>
-    <w:p>
-      <w:pPr>
-        <w:spacing w:before="0" w:after="200" w:line="276"/>
-        <w:ind w:right="0" w:left="0" w:firstLine="0"/>
-        <w:jc w:val="left"/>
-        <w:rPr>
-          <w:rFonts w:ascii="맑은 고딕" w:hAnsi="맑은 고딕" w:cs="맑은 고딕" w:eastAsia="맑은 고딕"/>
-          <w:color w:val="auto"/>
-          <w:spacing w:val="0"/>
-          <w:position w:val="0"/>
-          <w:sz w:val="20"/>
-          <w:shd w:fill="auto" w:val="clear"/>
-        </w:rPr>
-      </w:pPr>
-      <w:r>
-        <w:rPr>
-          <w:rFonts w:ascii="맑은 고딕" w:hAnsi="맑은 고딕" w:cs="맑은 고딕" w:eastAsia="맑은 고딕"/>
-          <w:color w:val="auto"/>
-          <w:spacing w:val="0"/>
-          <w:position w:val="0"/>
-          <w:sz w:val="20"/>
-          <w:shd w:fill="auto" w:val="clear"/>
-        </w:rPr>
-        <w:tab/>
-        <w:t xml:space="preserve">= Does it matter if he refuses to meet them?</w:t>
-      </w:r>
-    </w:p>
-    <w:p>
-      <w:pPr>
-        <w:spacing w:before="0" w:after="200" w:line="276"/>
-        <w:ind w:right="0" w:left="0" w:firstLine="0"/>
-        <w:jc w:val="left"/>
-        <w:rPr>
-          <w:rFonts w:ascii="맑은 고딕" w:hAnsi="맑은 고딕" w:cs="맑은 고딕" w:eastAsia="맑은 고딕"/>
-          <w:color w:val="auto"/>
-          <w:spacing w:val="0"/>
-          <w:position w:val="0"/>
-          <w:sz w:val="20"/>
-          <w:shd w:fill="auto" w:val="clear"/>
-        </w:rPr>
-      </w:pPr>
-    </w:p>
-    <w:p>
-      <w:pPr>
-        <w:spacing w:before="0" w:after="200" w:line="276"/>
-        <w:ind w:right="0" w:left="0" w:firstLine="0"/>
-        <w:jc w:val="left"/>
+      </w:pPr>
+      <w:r>
         <w:rPr>
           <w:rFonts w:ascii="맑은 고딕" w:hAnsi="맑은 고딕" w:cs="맑은 고딕" w:eastAsia="맑은 고딕"/>
           <w:b/>
@@ -613,8 +668,85 @@
           <w:sz w:val="20"/>
           <w:shd w:fill="auto" w:val="clear"/>
         </w:rPr>
-      </w:pPr>
-      <w:r>
+        <w:t xml:space="preserve">Does it matter if I drink some wine or beer?</w:t>
+        <w:tab/>
+        <w:t xml:space="preserve">와인이나 맥주를 마시는 건 괜찮나요?</w:t>
+      </w:r>
+    </w:p>
+    <w:p>
+      <w:pPr>
+        <w:spacing w:before="0" w:after="200" w:line="276"/>
+        <w:ind w:right="0" w:left="0" w:firstLine="0"/>
+        <w:jc w:val="left"/>
+        <w:rPr>
+          <w:rFonts w:ascii="맑은 고딕" w:hAnsi="맑은 고딕" w:cs="맑은 고딕" w:eastAsia="맑은 고딕"/>
+          <w:color w:val="auto"/>
+          <w:spacing w:val="0"/>
+          <w:position w:val="0"/>
+          <w:sz w:val="20"/>
+          <w:shd w:fill="auto" w:val="clear"/>
+        </w:rPr>
+      </w:pPr>
+      <w:r>
+        <w:rPr>
+          <w:rFonts w:ascii="맑은 고딕" w:hAnsi="맑은 고딕" w:cs="맑은 고딕" w:eastAsia="맑은 고딕"/>
+          <w:color w:val="auto"/>
+          <w:spacing w:val="0"/>
+          <w:position w:val="0"/>
+          <w:sz w:val="20"/>
+          <w:shd w:fill="auto" w:val="clear"/>
+        </w:rPr>
+        <w:tab/>
+        <w:t xml:space="preserve">= Can I drink some wine or beer while I'm taking pills?</w:t>
+      </w:r>
+    </w:p>
+    <w:p>
+      <w:pPr>
+        <w:spacing w:before="0" w:after="200" w:line="276"/>
+        <w:ind w:right="0" w:left="0" w:firstLine="0"/>
+        <w:jc w:val="left"/>
+        <w:rPr>
+          <w:rFonts w:ascii="맑은 고딕" w:hAnsi="맑은 고딕" w:cs="맑은 고딕" w:eastAsia="맑은 고딕"/>
+          <w:color w:val="auto"/>
+          <w:spacing w:val="0"/>
+          <w:position w:val="0"/>
+          <w:sz w:val="20"/>
+          <w:shd w:fill="auto" w:val="clear"/>
+        </w:rPr>
+      </w:pPr>
+      <w:r>
+        <w:rPr>
+          <w:rFonts w:ascii="맑은 고딕" w:hAnsi="맑은 고딕" w:cs="맑은 고딕" w:eastAsia="맑은 고딕"/>
+          <w:color w:val="auto"/>
+          <w:spacing w:val="0"/>
+          <w:position w:val="0"/>
+          <w:sz w:val="20"/>
+          <w:shd w:fill="auto" w:val="clear"/>
+        </w:rPr>
+        <w:tab/>
+        <w:t xml:space="preserve">= Is it okay to drink some wine or beer while taking pills?</w:t>
+      </w:r>
+    </w:p>
+    <w:p>
+      <w:pPr>
+        <w:spacing w:before="0" w:after="200" w:line="276"/>
+        <w:ind w:right="0" w:left="0" w:firstLine="0"/>
+        <w:jc w:val="left"/>
+        <w:rPr>
+          <w:rFonts w:ascii="맑은 고딕" w:hAnsi="맑은 고딕" w:cs="맑은 고딕" w:eastAsia="맑은 고딕"/>
+          <w:color w:val="auto"/>
+          <w:spacing w:val="0"/>
+          <w:position w:val="0"/>
+          <w:sz w:val="20"/>
+          <w:shd w:fill="auto" w:val="clear"/>
+        </w:rPr>
+      </w:pPr>
+    </w:p>
+    <w:p>
+      <w:pPr>
+        <w:spacing w:before="0" w:after="200" w:line="276"/>
+        <w:ind w:right="0" w:left="0" w:firstLine="0"/>
+        <w:jc w:val="left"/>
         <w:rPr>
           <w:rFonts w:ascii="맑은 고딕" w:hAnsi="맑은 고딕" w:cs="맑은 고딕" w:eastAsia="맑은 고딕"/>
           <w:b/>
@@ -624,9 +756,7 @@
           <w:sz w:val="20"/>
           <w:shd w:fill="auto" w:val="clear"/>
         </w:rPr>
-        <w:t xml:space="preserve">Does it matter if I drink some wine or beer?</w:t>
-        <w:tab/>
-      </w:r>
+      </w:pPr>
       <w:r>
         <w:rPr>
           <w:rFonts w:ascii="맑은 고딕" w:hAnsi="맑은 고딕" w:cs="맑은 고딕" w:eastAsia="맑은 고딕"/>
@@ -637,116 +767,8 @@
           <w:sz w:val="20"/>
           <w:shd w:fill="auto" w:val="clear"/>
         </w:rPr>
-        <w:t xml:space="preserve">와인이나 맥주를 마시는 건 괜찮나요?</w:t>
-      </w:r>
-    </w:p>
-    <w:p>
-      <w:pPr>
-        <w:spacing w:before="0" w:after="200" w:line="276"/>
-        <w:ind w:right="0" w:left="0" w:firstLine="0"/>
-        <w:jc w:val="left"/>
-        <w:rPr>
-          <w:rFonts w:ascii="맑은 고딕" w:hAnsi="맑은 고딕" w:cs="맑은 고딕" w:eastAsia="맑은 고딕"/>
-          <w:color w:val="auto"/>
-          <w:spacing w:val="0"/>
-          <w:position w:val="0"/>
-          <w:sz w:val="20"/>
-          <w:shd w:fill="auto" w:val="clear"/>
-        </w:rPr>
-      </w:pPr>
-      <w:r>
-        <w:rPr>
-          <w:rFonts w:ascii="맑은 고딕" w:hAnsi="맑은 고딕" w:cs="맑은 고딕" w:eastAsia="맑은 고딕"/>
-          <w:color w:val="auto"/>
-          <w:spacing w:val="0"/>
-          <w:position w:val="0"/>
-          <w:sz w:val="20"/>
-          <w:shd w:fill="auto" w:val="clear"/>
-        </w:rPr>
-        <w:tab/>
-        <w:t xml:space="preserve">= Can I drink some wine or beer while I'm taking pills?</w:t>
-      </w:r>
-    </w:p>
-    <w:p>
-      <w:pPr>
-        <w:spacing w:before="0" w:after="200" w:line="276"/>
-        <w:ind w:right="0" w:left="0" w:firstLine="0"/>
-        <w:jc w:val="left"/>
-        <w:rPr>
-          <w:rFonts w:ascii="맑은 고딕" w:hAnsi="맑은 고딕" w:cs="맑은 고딕" w:eastAsia="맑은 고딕"/>
-          <w:color w:val="auto"/>
-          <w:spacing w:val="0"/>
-          <w:position w:val="0"/>
-          <w:sz w:val="20"/>
-          <w:shd w:fill="auto" w:val="clear"/>
-        </w:rPr>
-      </w:pPr>
-      <w:r>
-        <w:rPr>
-          <w:rFonts w:ascii="맑은 고딕" w:hAnsi="맑은 고딕" w:cs="맑은 고딕" w:eastAsia="맑은 고딕"/>
-          <w:color w:val="auto"/>
-          <w:spacing w:val="0"/>
-          <w:position w:val="0"/>
-          <w:sz w:val="20"/>
-          <w:shd w:fill="auto" w:val="clear"/>
-        </w:rPr>
-        <w:tab/>
-        <w:t xml:space="preserve">= Is it okay to drink some wine or beer while taking pills?</w:t>
-      </w:r>
-    </w:p>
-    <w:p>
-      <w:pPr>
-        <w:spacing w:before="0" w:after="200" w:line="276"/>
-        <w:ind w:right="0" w:left="0" w:firstLine="0"/>
-        <w:jc w:val="left"/>
-        <w:rPr>
-          <w:rFonts w:ascii="맑은 고딕" w:hAnsi="맑은 고딕" w:cs="맑은 고딕" w:eastAsia="맑은 고딕"/>
-          <w:color w:val="auto"/>
-          <w:spacing w:val="0"/>
-          <w:position w:val="0"/>
-          <w:sz w:val="20"/>
-          <w:shd w:fill="auto" w:val="clear"/>
-        </w:rPr>
-      </w:pPr>
-    </w:p>
-    <w:p>
-      <w:pPr>
-        <w:spacing w:before="0" w:after="200" w:line="276"/>
-        <w:ind w:right="0" w:left="0" w:firstLine="0"/>
-        <w:jc w:val="left"/>
-        <w:rPr>
-          <w:rFonts w:ascii="맑은 고딕" w:hAnsi="맑은 고딕" w:cs="맑은 고딕" w:eastAsia="맑은 고딕"/>
-          <w:b/>
-          <w:color w:val="auto"/>
-          <w:spacing w:val="0"/>
-          <w:position w:val="0"/>
-          <w:sz w:val="20"/>
-          <w:shd w:fill="auto" w:val="clear"/>
-        </w:rPr>
-      </w:pPr>
-      <w:r>
-        <w:rPr>
-          <w:rFonts w:ascii="맑은 고딕" w:hAnsi="맑은 고딕" w:cs="맑은 고딕" w:eastAsia="맑은 고딕"/>
-          <w:b/>
-          <w:color w:val="auto"/>
-          <w:spacing w:val="0"/>
-          <w:position w:val="0"/>
-          <w:sz w:val="20"/>
-          <w:shd w:fill="auto" w:val="clear"/>
-        </w:rPr>
         <w:t xml:space="preserve">Do I have to eat something first?</w:t>
         <w:tab/>
-      </w:r>
-      <w:r>
-        <w:rPr>
-          <w:rFonts w:ascii="맑은 고딕" w:hAnsi="맑은 고딕" w:cs="맑은 고딕" w:eastAsia="맑은 고딕"/>
-          <w:b/>
-          <w:color w:val="auto"/>
-          <w:spacing w:val="0"/>
-          <w:position w:val="0"/>
-          <w:sz w:val="20"/>
-          <w:shd w:fill="auto" w:val="clear"/>
-        </w:rPr>
         <w:t xml:space="preserve">뭔가 먼저 먹어야 하나요?</w:t>
       </w:r>
     </w:p>

</xml_diff>